<commit_message>
SAP is a plan, not a protocol
</commit_message>
<xml_diff>
--- a/inst/rmarkdown/templates/SAP/skeleton/misc/style.docx
+++ b/inst/rmarkdown/templates/SAP/skeleton/misc/style.docx
@@ -234,6 +234,7 @@
         <w:tblW w:w="5096" w:type="dxa"/>
         <w:jc w:val="left"/>
         <w:tblInd w:w="0" w:type="dxa"/>
+        <w:tblLayout w:type="fixed"/>
         <w:tblCellMar>
           <w:top w:w="0" w:type="dxa"/>
           <w:left w:w="108" w:type="dxa"/>
@@ -260,6 +261,8 @@
           <w:p>
             <w:pPr>
               <w:pStyle w:val="Normal"/>
+              <w:widowControl w:val="false"/>
+              <w:suppressAutoHyphens w:val="true"/>
               <w:spacing w:lineRule="auto" w:line="240" w:before="280" w:after="280"/>
               <w:jc w:val="center"/>
               <w:rPr>
@@ -289,6 +292,8 @@
           <w:p>
             <w:pPr>
               <w:pStyle w:val="Normal"/>
+              <w:widowControl w:val="false"/>
+              <w:suppressAutoHyphens w:val="true"/>
               <w:spacing w:lineRule="auto" w:line="240" w:before="280" w:after="280"/>
               <w:jc w:val="center"/>
               <w:rPr>
@@ -318,6 +323,8 @@
           <w:p>
             <w:pPr>
               <w:pStyle w:val="Normal"/>
+              <w:widowControl w:val="false"/>
+              <w:suppressAutoHyphens w:val="true"/>
               <w:spacing w:lineRule="auto" w:line="240" w:before="280" w:after="280"/>
               <w:jc w:val="center"/>
               <w:rPr>
@@ -350,6 +357,8 @@
           <w:p>
             <w:pPr>
               <w:pStyle w:val="Normal"/>
+              <w:widowControl w:val="false"/>
+              <w:suppressAutoHyphens w:val="true"/>
               <w:spacing w:lineRule="auto" w:line="240" w:before="280" w:after="280"/>
               <w:jc w:val="left"/>
               <w:rPr>
@@ -376,6 +385,8 @@
           <w:p>
             <w:pPr>
               <w:pStyle w:val="Normal"/>
+              <w:widowControl w:val="false"/>
+              <w:suppressAutoHyphens w:val="true"/>
               <w:spacing w:lineRule="auto" w:line="240" w:before="280" w:after="280"/>
               <w:jc w:val="left"/>
               <w:rPr>
@@ -402,6 +413,8 @@
           <w:p>
             <w:pPr>
               <w:pStyle w:val="Normal"/>
+              <w:widowControl w:val="false"/>
+              <w:suppressAutoHyphens w:val="true"/>
               <w:spacing w:lineRule="auto" w:line="240" w:before="280" w:after="280"/>
               <w:jc w:val="left"/>
               <w:rPr>
@@ -431,6 +444,8 @@
           <w:p>
             <w:pPr>
               <w:pStyle w:val="Normal"/>
+              <w:widowControl w:val="false"/>
+              <w:suppressAutoHyphens w:val="true"/>
               <w:spacing w:lineRule="auto" w:line="240" w:before="280" w:after="280"/>
               <w:jc w:val="left"/>
               <w:rPr>
@@ -457,6 +472,8 @@
           <w:p>
             <w:pPr>
               <w:pStyle w:val="Normal"/>
+              <w:widowControl w:val="false"/>
+              <w:suppressAutoHyphens w:val="true"/>
               <w:spacing w:lineRule="auto" w:line="240" w:before="280" w:after="280"/>
               <w:jc w:val="left"/>
               <w:rPr>
@@ -483,6 +500,8 @@
           <w:p>
             <w:pPr>
               <w:pStyle w:val="Normal"/>
+              <w:widowControl w:val="false"/>
+              <w:suppressAutoHyphens w:val="true"/>
               <w:spacing w:lineRule="auto" w:line="240" w:before="280" w:after="280"/>
               <w:jc w:val="left"/>
               <w:rPr>
@@ -512,6 +531,8 @@
           <w:p>
             <w:pPr>
               <w:pStyle w:val="Normal"/>
+              <w:widowControl w:val="false"/>
+              <w:suppressAutoHyphens w:val="true"/>
               <w:spacing w:lineRule="auto" w:line="240" w:before="280" w:after="280"/>
               <w:jc w:val="left"/>
               <w:rPr>
@@ -538,6 +559,8 @@
           <w:p>
             <w:pPr>
               <w:pStyle w:val="Normal"/>
+              <w:widowControl w:val="false"/>
+              <w:suppressAutoHyphens w:val="true"/>
               <w:spacing w:lineRule="auto" w:line="240" w:before="280" w:after="280"/>
               <w:jc w:val="left"/>
               <w:rPr>
@@ -564,6 +587,8 @@
           <w:p>
             <w:pPr>
               <w:pStyle w:val="Normal"/>
+              <w:widowControl w:val="false"/>
+              <w:suppressAutoHyphens w:val="true"/>
               <w:spacing w:lineRule="auto" w:line="240" w:before="280" w:after="280"/>
               <w:jc w:val="left"/>
               <w:rPr>
@@ -593,6 +618,8 @@
           <w:p>
             <w:pPr>
               <w:pStyle w:val="Normal"/>
+              <w:widowControl w:val="false"/>
+              <w:suppressAutoHyphens w:val="true"/>
               <w:spacing w:lineRule="auto" w:line="240" w:before="280" w:after="280"/>
               <w:jc w:val="left"/>
               <w:rPr>
@@ -619,6 +646,8 @@
           <w:p>
             <w:pPr>
               <w:pStyle w:val="Normal"/>
+              <w:widowControl w:val="false"/>
+              <w:suppressAutoHyphens w:val="true"/>
               <w:spacing w:lineRule="auto" w:line="240" w:before="280" w:after="280"/>
               <w:jc w:val="left"/>
               <w:rPr>
@@ -645,6 +674,8 @@
           <w:p>
             <w:pPr>
               <w:pStyle w:val="Normal"/>
+              <w:widowControl w:val="false"/>
+              <w:suppressAutoHyphens w:val="true"/>
               <w:spacing w:lineRule="auto" w:line="240" w:before="280" w:after="280"/>
               <w:jc w:val="left"/>
               <w:rPr>
@@ -712,7 +743,7 @@
           <w:ilvl w:val="0"/>
           <w:numId w:val="3"/>
         </w:numPr>
-        <w:spacing w:before="280" w:after="0"/>
+        <w:spacing w:before="0" w:after="0"/>
         <w:rPr>
           <w:highlight w:val="white"/>
         </w:rPr>
@@ -731,7 +762,7 @@
           <w:ilvl w:val="0"/>
           <w:numId w:val="3"/>
         </w:numPr>
-        <w:spacing w:before="280" w:after="280"/>
+        <w:spacing w:before="0" w:after="280"/>
         <w:rPr>
           <w:highlight w:val="white"/>
         </w:rPr>
@@ -1160,9 +1191,9 @@
         <mc:Choice Requires="wps">
           <w:drawing>
             <wp:inline distT="0" distB="0" distL="0" distR="0" wp14:anchorId="3A025318">
-              <wp:extent cx="6123305" cy="20955"/>
+              <wp:extent cx="6123940" cy="21590"/>
               <wp:effectExtent l="0" t="0" r="0" b="0"/>
-              <wp:docPr id="2" name=""/>
+              <wp:docPr id="2" name="Forma2"/>
               <a:graphic xmlns:a="http://schemas.openxmlformats.org/drawingml/2006/main">
                 <a:graphicData uri="http://schemas.microsoft.com/office/word/2010/wordprocessingShape">
                   <wps:wsp>
@@ -1170,7 +1201,7 @@
                     <wps:spPr>
                       <a:xfrm>
                         <a:off x="0" y="0"/>
-                        <a:ext cx="6122520" cy="20160"/>
+                        <a:ext cx="6123240" cy="20880"/>
                       </a:xfrm>
                       <a:prstGeom prst="rect">
                         <a:avLst/>
@@ -1178,7 +1209,7 @@
                       <a:solidFill>
                         <a:srgbClr val="a0a0a0"/>
                       </a:solidFill>
-                      <a:ln>
+                      <a:ln w="0">
                         <a:noFill/>
                       </a:ln>
                     </wps:spPr>
@@ -1197,10 +1228,10 @@
         </mc:Choice>
         <mc:Fallback>
           <w:pict>
-            <v:rect id="shape_0" fillcolor="#a0a0a0" stroked="f" style="position:absolute;margin-left:0pt;margin-top:-1.65pt;width:482.05pt;height:1.55pt;mso-position-vertical:top" wp14:anchorId="3A025318">
-              <w10:wrap type="none"/>
+            <v:rect id="shape_0" ID="Forma2" fillcolor="#a0a0a0" stroked="f" style="position:absolute;margin-left:0pt;margin-top:-1.7pt;width:482.1pt;height:1.6pt;mso-wrap-style:none;v-text-anchor:middle;mso-position-vertical:top" wp14:anchorId="3A025318">
               <v:fill o:detectmouseclick="t" type="solid" color2="#5f5f5f"/>
               <v:stroke color="#3465a4" joinstyle="round" endcap="flat"/>
+              <w10:wrap type="square"/>
             </v:rect>
           </w:pict>
         </mc:Fallback>
@@ -1212,6 +1243,7 @@
       <w:tblW w:w="9638" w:type="dxa"/>
       <w:jc w:val="center"/>
       <w:tblInd w:w="0" w:type="dxa"/>
+      <w:tblLayout w:type="fixed"/>
       <w:tblCellMar>
         <w:top w:w="0" w:type="dxa"/>
         <w:left w:w="108" w:type="dxa"/>
@@ -1224,9 +1256,9 @@
       <w:gridCol w:w="3685"/>
       <w:gridCol w:w="170"/>
       <w:gridCol w:w="3798"/>
-      <w:gridCol w:w="171"/>
+      <w:gridCol w:w="172"/>
       <w:gridCol w:w="794"/>
-      <w:gridCol w:w="169"/>
+      <w:gridCol w:w="168"/>
       <w:gridCol w:w="850"/>
     </w:tblGrid>
     <w:tr>
@@ -1244,6 +1276,7 @@
         <w:p>
           <w:pPr>
             <w:pStyle w:val="Rodap"/>
+            <w:widowControl w:val="false"/>
             <w:spacing w:lineRule="auto" w:line="240" w:beforeAutospacing="0" w:before="0" w:afterAutospacing="0" w:after="0"/>
             <w:ind w:left="0" w:right="0" w:hanging="0"/>
             <w:jc w:val="center"/>
@@ -1263,6 +1296,7 @@
         <w:p>
           <w:pPr>
             <w:pStyle w:val="Rodap"/>
+            <w:widowControl w:val="false"/>
             <w:spacing w:lineRule="auto" w:line="240" w:beforeAutospacing="0" w:before="0" w:afterAutospacing="0" w:after="0"/>
             <w:ind w:left="0" w:right="0" w:hanging="0"/>
             <w:jc w:val="center"/>
@@ -1285,6 +1319,7 @@
         <w:p>
           <w:pPr>
             <w:pStyle w:val="Rodap"/>
+            <w:widowControl w:val="false"/>
             <w:spacing w:lineRule="auto" w:line="240" w:beforeAutospacing="0" w:before="0" w:afterAutospacing="0" w:after="0"/>
             <w:ind w:left="0" w:right="0" w:hanging="0"/>
             <w:jc w:val="center"/>
@@ -1315,6 +1350,7 @@
         <w:p>
           <w:pPr>
             <w:pStyle w:val="Rodap"/>
+            <w:widowControl w:val="false"/>
             <w:spacing w:lineRule="auto" w:line="240" w:beforeAutospacing="0" w:before="0" w:afterAutospacing="0" w:after="0"/>
             <w:ind w:left="0" w:right="0" w:hanging="0"/>
             <w:jc w:val="center"/>
@@ -1352,6 +1388,7 @@
         <w:p>
           <w:pPr>
             <w:pStyle w:val="Rodap"/>
+            <w:widowControl w:val="false"/>
             <w:spacing w:lineRule="auto" w:line="240" w:beforeAutospacing="0" w:before="0" w:afterAutospacing="0" w:after="0"/>
             <w:ind w:left="0" w:right="0" w:hanging="0"/>
             <w:jc w:val="center"/>
@@ -1371,6 +1408,7 @@
         <w:p>
           <w:pPr>
             <w:pStyle w:val="Rodap"/>
+            <w:widowControl w:val="false"/>
             <w:spacing w:lineRule="auto" w:line="240" w:beforeAutospacing="0" w:before="0" w:afterAutospacing="0" w:after="0"/>
             <w:ind w:left="0" w:right="0" w:hanging="0"/>
             <w:jc w:val="center"/>
@@ -1393,6 +1431,7 @@
         <w:p>
           <w:pPr>
             <w:pStyle w:val="Rodap"/>
+            <w:widowControl w:val="false"/>
             <w:spacing w:lineRule="auto" w:line="240" w:beforeAutospacing="0" w:before="0" w:afterAutospacing="0" w:after="0"/>
             <w:ind w:left="0" w:right="0" w:hanging="0"/>
             <w:jc w:val="center"/>
@@ -1411,7 +1450,7 @@
       </w:tc>
       <w:tc>
         <w:tcPr>
-          <w:tcW w:w="171" w:type="dxa"/>
+          <w:tcW w:w="172" w:type="dxa"/>
           <w:tcBorders/>
           <w:shd w:fill="auto" w:val="clear"/>
           <w:vAlign w:val="center"/>
@@ -1419,6 +1458,7 @@
         <w:p>
           <w:pPr>
             <w:pStyle w:val="Rodap"/>
+            <w:widowControl w:val="false"/>
             <w:spacing w:lineRule="auto" w:line="240" w:beforeAutospacing="0" w:before="0" w:afterAutospacing="0" w:after="0"/>
             <w:ind w:left="0" w:right="0" w:hanging="0"/>
             <w:jc w:val="center"/>
@@ -1452,6 +1492,7 @@
         <w:p>
           <w:pPr>
             <w:pStyle w:val="Cabealho"/>
+            <w:widowControl w:val="false"/>
             <w:spacing w:lineRule="auto" w:line="240" w:beforeAutospacing="0" w:before="0" w:afterAutospacing="0" w:after="0"/>
             <w:ind w:left="0" w:right="0" w:hanging="0"/>
             <w:jc w:val="center"/>
@@ -1471,6 +1512,7 @@
         <w:p>
           <w:pPr>
             <w:pStyle w:val="Cabealho"/>
+            <w:widowControl w:val="false"/>
             <w:spacing w:lineRule="auto" w:line="240" w:beforeAutospacing="0" w:before="0" w:afterAutospacing="0" w:after="0"/>
             <w:ind w:left="0" w:right="0" w:hanging="0"/>
             <w:jc w:val="center"/>
@@ -1493,6 +1535,7 @@
         <w:p>
           <w:pPr>
             <w:pStyle w:val="Cabealho"/>
+            <w:widowControl w:val="false"/>
             <w:spacing w:lineRule="auto" w:line="240" w:beforeAutospacing="0" w:before="0" w:afterAutospacing="0" w:after="0"/>
             <w:ind w:left="0" w:right="0" w:hanging="0"/>
             <w:jc w:val="center"/>
@@ -1511,7 +1554,7 @@
       </w:tc>
       <w:tc>
         <w:tcPr>
-          <w:tcW w:w="169" w:type="dxa"/>
+          <w:tcW w:w="168" w:type="dxa"/>
           <w:tcBorders/>
           <w:shd w:fill="auto" w:val="clear"/>
           <w:vAlign w:val="center"/>
@@ -1519,6 +1562,7 @@
         <w:p>
           <w:pPr>
             <w:pStyle w:val="Cabealho"/>
+            <w:widowControl w:val="false"/>
             <w:spacing w:lineRule="auto" w:line="240" w:beforeAutospacing="0" w:before="0" w:afterAutospacing="0" w:after="0"/>
             <w:ind w:left="0" w:right="0" w:hanging="0"/>
             <w:jc w:val="center"/>
@@ -1552,6 +1596,7 @@
         <w:p>
           <w:pPr>
             <w:pStyle w:val="Rodap"/>
+            <w:widowControl w:val="false"/>
             <w:spacing w:lineRule="auto" w:line="240" w:beforeAutospacing="0" w:before="0" w:afterAutospacing="0" w:after="0"/>
             <w:ind w:left="0" w:right="0" w:hanging="0"/>
             <w:jc w:val="center"/>
@@ -1571,6 +1616,7 @@
         <w:p>
           <w:pPr>
             <w:pStyle w:val="Rodap"/>
+            <w:widowControl w:val="false"/>
             <w:spacing w:lineRule="auto" w:line="240" w:beforeAutospacing="0" w:before="0" w:afterAutospacing="0" w:after="0"/>
             <w:ind w:left="0" w:right="0" w:hanging="0"/>
             <w:jc w:val="center"/>
@@ -1594,6 +1640,7 @@
         <w:p>
           <w:pPr>
             <w:pStyle w:val="Rodap"/>
+            <w:widowControl w:val="false"/>
             <w:spacing w:lineRule="auto" w:line="240" w:beforeAutospacing="0" w:before="0" w:afterAutospacing="0" w:after="0"/>
             <w:ind w:left="0" w:right="0" w:hanging="0"/>
             <w:jc w:val="center"/>
@@ -1723,6 +1770,7 @@
       <w:tblW w:w="9638" w:type="dxa"/>
       <w:jc w:val="left"/>
       <w:tblInd w:w="108" w:type="dxa"/>
+      <w:tblLayout w:type="fixed"/>
       <w:tblCellMar>
         <w:top w:w="0" w:type="dxa"/>
         <w:left w:w="108" w:type="dxa"/>
@@ -1753,6 +1801,8 @@
         <w:p>
           <w:pPr>
             <w:pStyle w:val="Normal"/>
+            <w:widowControl w:val="false"/>
+            <w:suppressAutoHyphens w:val="true"/>
             <w:spacing w:lineRule="auto" w:line="240" w:beforeAutospacing="0" w:before="0" w:afterAutospacing="0" w:after="0"/>
             <w:ind w:left="0" w:right="0" w:hanging="0"/>
             <w:jc w:val="center"/>
@@ -1768,7 +1818,7 @@
               <w:szCs w:val="22"/>
               <w:lang w:val="pt-BR" w:eastAsia="en-US" w:bidi="ar-SA"/>
             </w:rPr>
-            <w:t>Protocolo</w:t>
+            <w:t>Plano</w:t>
           </w:r>
           <w:r>
             <w:rPr>
@@ -1786,12 +1836,14 @@
               <w:szCs w:val="22"/>
               <w:lang w:val="pt-BR" w:eastAsia="en-US" w:bidi="ar-SA"/>
             </w:rPr>
-            <w:t>Estatística  (SAP)</w:t>
+            <w:t>Estatística (SAP)</w:t>
           </w:r>
         </w:p>
         <w:p>
           <w:pPr>
             <w:pStyle w:val="Normal"/>
+            <w:widowControl w:val="false"/>
+            <w:suppressAutoHyphens w:val="true"/>
             <w:spacing w:lineRule="auto" w:line="240" w:beforeAutospacing="0" w:before="0" w:afterAutospacing="0" w:after="0"/>
             <w:ind w:left="0" w:right="0" w:hanging="0"/>
             <w:jc w:val="center"/>
@@ -1823,6 +1875,8 @@
         <w:p>
           <w:pPr>
             <w:pStyle w:val="Normal"/>
+            <w:widowControl w:val="false"/>
+            <w:suppressAutoHyphens w:val="true"/>
             <w:spacing w:lineRule="auto" w:line="240" w:beforeAutospacing="0" w:before="0" w:afterAutospacing="0" w:after="0"/>
             <w:ind w:left="0" w:right="0" w:hanging="0"/>
             <w:jc w:val="center"/>
@@ -1859,6 +1913,8 @@
         <w:p>
           <w:pPr>
             <w:pStyle w:val="Normal"/>
+            <w:widowControl w:val="false"/>
+            <w:suppressAutoHyphens w:val="true"/>
             <w:spacing w:lineRule="auto" w:line="240" w:beforeAutospacing="0" w:before="0" w:afterAutospacing="0" w:after="0"/>
             <w:ind w:left="0" w:right="0" w:hanging="0"/>
             <w:jc w:val="center"/>
@@ -1888,10 +1944,10 @@
       <mc:AlternateContent>
         <mc:Choice Requires="wps">
           <w:drawing>
-            <wp:inline distT="0" distB="0" distL="0" distR="0" wp14:anchorId="6B2BA233">
-              <wp:extent cx="6122670" cy="20955"/>
+            <wp:inline distT="0" distB="1270" distL="0" distR="0" wp14:anchorId="6B2BA233">
+              <wp:extent cx="6123305" cy="21590"/>
               <wp:effectExtent l="0" t="0" r="0" b="1270"/>
-              <wp:docPr id="1" name=""/>
+              <wp:docPr id="1" name="Forma1"/>
               <a:graphic xmlns:a="http://schemas.openxmlformats.org/drawingml/2006/main">
                 <a:graphicData uri="http://schemas.microsoft.com/office/word/2010/wordprocessingShape">
                   <wps:wsp>
@@ -1899,7 +1955,7 @@
                     <wps:spPr>
                       <a:xfrm>
                         <a:off x="0" y="0"/>
-                        <a:ext cx="6122160" cy="20160"/>
+                        <a:ext cx="6122520" cy="20880"/>
                       </a:xfrm>
                       <a:prstGeom prst="rect">
                         <a:avLst/>
@@ -1907,7 +1963,7 @@
                       <a:solidFill>
                         <a:srgbClr val="a0a0a0"/>
                       </a:solidFill>
-                      <a:ln>
+                      <a:ln w="0">
                         <a:noFill/>
                       </a:ln>
                     </wps:spPr>
@@ -1926,10 +1982,10 @@
         </mc:Choice>
         <mc:Fallback>
           <w:pict>
-            <v:rect id="shape_0" fillcolor="#a0a0a0" stroked="f" style="position:absolute;margin-left:0pt;margin-top:-1.65pt;width:482pt;height:1.55pt;mso-position-vertical:top" wp14:anchorId="6B2BA233">
-              <w10:wrap type="none"/>
+            <v:rect id="shape_0" ID="Forma1" fillcolor="#a0a0a0" stroked="f" style="position:absolute;margin-left:0pt;margin-top:-1.8pt;width:482.05pt;height:1.6pt;mso-wrap-style:none;v-text-anchor:middle;mso-position-vertical:top" wp14:anchorId="6B2BA233">
               <v:fill o:detectmouseclick="t" type="solid" color2="#5f5f5f"/>
               <v:stroke color="#3465a4" joinstyle="round" endcap="flat"/>
+              <w10:wrap type="square"/>
             </v:rect>
           </w:pict>
         </mc:Fallback>
@@ -1951,7 +2007,7 @@
 </file>
 
 <file path=word/numbering.xml><?xml version="1.0" encoding="utf-8"?>
-<w:numbering xmlns:w="http://schemas.openxmlformats.org/wordprocessingml/2006/main" xmlns:o="urn:schemas-microsoft-com:office:office" xmlns:r="http://schemas.openxmlformats.org/officeDocument/2006/relationships" xmlns:v="urn:schemas-microsoft-com:vml">
+<w:numbering xmlns:w="http://schemas.openxmlformats.org/wordprocessingml/2006/main" xmlns:o="urn:schemas-microsoft-com:office:office" xmlns:r="http://schemas.openxmlformats.org/officeDocument/2006/relationships" xmlns:v="urn:schemas-microsoft-com:vml" xmlns:mc="http://schemas.openxmlformats.org/markup-compatibility/2006" xmlns:w14="http://schemas.microsoft.com/office/word/2010/wordml" mc:Ignorable="w14">
   <w:abstractNum w:abstractNumId="1">
     <w:lvl w:ilvl="0">
       <w:start w:val="1"/>
@@ -2494,6 +2550,7 @@
     <w:rsid w:val="007f4269"/>
     <w:pPr>
       <w:widowControl/>
+      <w:suppressAutoHyphens w:val="true"/>
       <w:bidi w:val="0"/>
       <w:spacing w:lineRule="auto" w:line="259" w:beforeAutospacing="1" w:afterAutospacing="1"/>
       <w:jc w:val="both"/>
@@ -3228,6 +3285,7 @@
       <w:keepNext w:val="true"/>
       <w:keepLines/>
       <w:widowControl/>
+      <w:suppressAutoHyphens w:val="true"/>
       <w:bidi w:val="0"/>
       <w:spacing w:lineRule="auto" w:line="252" w:before="0" w:after="0"/>
       <w:jc w:val="center"/>
@@ -3306,7 +3364,6 @@
     <w:semiHidden/>
     <w:unhideWhenUsed/>
     <w:tblPr>
-      <w:tblInd w:w="0" w:type="dxa"/>
       <w:tblCellMar>
         <w:top w:w="0" w:type="dxa"/>
         <w:left w:w="108" w:type="dxa"/>
@@ -3320,7 +3377,6 @@
     <w:basedOn w:val="Tabelanormal"/>
     <w:rsid w:val="00063304"/>
     <w:tblPr>
-      <w:tblInd w:w="0" w:type="dxa"/>
       <w:tblBorders>
         <w:top w:val="single" w:color="auto" w:sz="4" w:space="0"/>
         <w:left w:val="single" w:color="auto" w:sz="4" w:space="0"/>
@@ -3343,7 +3399,6 @@
     <w:uiPriority w:val="40"/>
     <w:rsid w:val="003c1faa"/>
     <w:tblPr>
-      <w:tblInd w:w="0" w:type="dxa"/>
       <w:tblBorders>
         <w:top w:val="single" w:color="FFFFFF" w:themeColor="background1" w:sz="4" w:space="0"/>
         <w:left w:val="single" w:color="FFFFFF" w:themeColor="background1" w:sz="4" w:space="0"/>
@@ -3368,7 +3423,6 @@
     <w:tblPr>
       <w:tblStyleRowBandSize w:val="1"/>
       <w:tblStyleColBandSize w:val="1"/>
-      <w:tblInd w:w="0" w:type="dxa"/>
       <w:tblBorders>
         <w:top w:val="single" w:color="FFFFFF" w:themeColor="background1" w:sz="4" w:space="0"/>
         <w:left w:val="single" w:color="FFFFFF" w:themeColor="background1" w:sz="4" w:space="0"/>
@@ -3438,7 +3492,6 @@
     <w:tblPr>
       <w:tblStyleRowBandSize w:val="1"/>
       <w:tblStyleColBandSize w:val="1"/>
-      <w:tblInd w:w="0" w:type="dxa"/>
       <w:tblCellMar>
         <w:top w:w="0" w:type="dxa"/>
         <w:left w:w="108" w:type="dxa"/>
@@ -3538,7 +3591,6 @@
     <w:tblPr>
       <w:tblStyleRowBandSize w:val="1"/>
       <w:tblStyleColBandSize w:val="1"/>
-      <w:tblInd w:w="0" w:type="dxa"/>
       <w:tblBorders>
         <w:top w:val="single" w:color="999999" w:themeColor="text1" w:themeTint="66" w:sz="4" w:space="0"/>
         <w:left w:val="single" w:color="999999" w:themeColor="text1" w:themeTint="66" w:sz="4" w:space="0"/>
@@ -3609,7 +3661,6 @@
     <w:tblPr>
       <w:tblStyleRowBandSize w:val="1"/>
       <w:tblStyleColBandSize w:val="1"/>
-      <w:tblInd w:w="0" w:type="dxa"/>
       <w:tblBorders>
         <w:top w:val="single" w:color="000000" w:sz="6" w:space="0"/>
         <w:left w:val="single" w:color="000000" w:sz="6" w:space="0"/>
@@ -3658,7 +3709,6 @@
       <w:jc w:val="both"/>
     </w:pPr>
     <w:tblPr>
-      <w:tblInd w:w="0" w:type="dxa"/>
       <w:tblBorders>
         <w:top w:val="single" w:color="000000" w:sz="6" w:space="0"/>
         <w:left w:val="single" w:color="000000" w:sz="6" w:space="0"/>
@@ -3704,7 +3754,6 @@
       <w:jc w:val="both"/>
     </w:pPr>
     <w:tblPr>
-      <w:tblInd w:w="0" w:type="dxa"/>
       <w:tblBorders>
         <w:top w:val="single" w:color="000000" w:sz="12" w:space="0"/>
         <w:left w:val="single" w:color="000000" w:sz="12" w:space="0"/>

</xml_diff>